<commit_message>
gfhmhnnf bn nv gn hgh f
</commit_message>
<xml_diff>
--- a/BASES DE DATOS/TEMA1/EJERCICIO2/Relación 2 de ejercicios Tema1.docx
+++ b/BASES DE DATOS/TEMA1/EJERCICIO2/Relación 2 de ejercicios Tema1.docx
@@ -3970,7 +3970,7 @@
           <w:szCs w:val="24"/>
           <w:rtl w:val="0"/>
         </w:rPr>
-        <w:t xml:space="preserve">La LORTAD fue la primera ley en España que reguló el tratamiento de datos personales, aprobada en 1992.</w:t>
+        <w:t xml:space="preserve">La LORTAD fue la primera ley en España que reguló el tratamiento de datos personales, aprobada en 1992. Ley Orgánica reguladora del tratamiento automatizado de los datos.</w:t>
       </w:r>
     </w:p>
     <w:p>
@@ -5453,7 +5453,7 @@
           <w:szCs w:val="24"/>
           <w:rtl w:val="0"/>
         </w:rPr>
-        <w:t xml:space="preserve">Monitoreo  de rendimiento: evaluación de indicadores clave.</w:t>
+        <w:t xml:space="preserve">Monitoreo de rendimiento: evaluación de indicadores clave.</w:t>
       </w:r>
       <w:r>
         <w:rPr>
@@ -5705,7 +5705,7 @@
           <w:szCs w:val="24"/>
           <w:rtl w:val="0"/>
         </w:rPr>
-        <w:t xml:space="preserve">El Esquema de Estrella es un modelo de diseño de bases de datos para el almacenamiento y consulta de datos en sistemas de inteligencia empresarial. Está compuesto por una tabla central de hechos que se conecta a varias tablas de dimensiones (como tiempo, ubicación, y productos), permitiendo un acceso eficiente a grandes volúmenes de datos en el análisis multidimensional.</w:t>
+        <w:t xml:space="preserve">El esquema de Estrella es un modelo de diseño de bases de datos para el almacenamiento y consulta de datos en sistemas de inteligencia empresarial. Está compuesto por una tabla central de hechos que se conecta a varias tablas de dimensiones (como tiempo, ubicación, y productos), permitiendo un acceso eficiente a grandes volúmenes de datos en el análisis multidimensional. Una técnica de modelado par diseñar y optimizar los data warehouse para la anilitica de datos, que es un enfoque diferente de modelados usados en almacenes de datos relacionales que consta de una tabla de hechos que es una tabla central que contiene la informacion a analizar y una serie de tablas que estan alrededor de la de hechos y que se relacionan con la de hechos que se llaman tablas de dimensiones y que completan la informacion de la tabla de hechos.</w:t>
       </w:r>
     </w:p>
     <w:p>

</xml_diff>